<commit_message>
all modifications and report changes done
</commit_message>
<xml_diff>
--- a/FIN42020 Derivative Securities Assessment Submission Form.docx
+++ b/FIN42020 Derivative Securities Assessment Submission Form.docx
@@ -1,6 +1,6 @@
 
 <file path=word/document.xml><?xml version="1.0" encoding="utf-8"?>
-<w:document xmlns:wpc="http://schemas.microsoft.com/office/word/2010/wordprocessingCanvas" xmlns:cx="http://schemas.microsoft.com/office/drawing/2014/chartex" xmlns:cx1="http://schemas.microsoft.com/office/drawing/2015/9/8/chartex" xmlns:cx2="http://schemas.microsoft.com/office/drawing/2015/10/21/chartex" xmlns:cx3="http://schemas.microsoft.com/office/drawing/2016/5/9/chartex" xmlns:cx4="http://schemas.microsoft.com/office/drawing/2016/5/10/chartex" xmlns:cx5="http://schemas.microsoft.com/office/drawing/2016/5/11/chartex" xmlns:cx6="http://schemas.microsoft.com/office/drawing/2016/5/12/chartex" xmlns:cx7="http://schemas.microsoft.com/office/drawing/2016/5/13/chartex" xmlns:cx8="http://schemas.microsoft.com/office/drawing/2016/5/14/chartex" xmlns:mc="http://schemas.openxmlformats.org/markup-compatibility/2006" xmlns:aink="http://schemas.microsoft.com/office/drawing/2016/ink" xmlns:am3d="http://schemas.microsoft.com/office/drawing/2017/model3d" xmlns:o="urn:schemas-microsoft-com:office:office" xmlns:r="http://schemas.openxmlformats.org/officeDocument/2006/relationships" xmlns:m="http://schemas.openxmlformats.org/officeDocument/2006/math" xmlns:v="urn:schemas-microsoft-com:vml" xmlns:wp14="http://schemas.microsoft.com/office/word/2010/wordprocessingDrawing" xmlns:wp="http://schemas.openxmlformats.org/drawingml/2006/wordprocessingDrawing" xmlns:w10="urn:schemas-microsoft-com:office:word" xmlns:w="http://schemas.openxmlformats.org/wordprocessingml/2006/main" xmlns:w14="http://schemas.microsoft.com/office/word/2010/wordml" xmlns:w15="http://schemas.microsoft.com/office/word/2012/wordml" xmlns:w16cex="http://schemas.microsoft.com/office/word/2018/wordml/cex" xmlns:w16cid="http://schemas.microsoft.com/office/word/2016/wordml/cid" xmlns:w16="http://schemas.microsoft.com/office/word/2018/wordml" xmlns:w16sdtdh="http://schemas.microsoft.com/office/word/2020/wordml/sdtdatahash" xmlns:w16se="http://schemas.microsoft.com/office/word/2015/wordml/symex" xmlns:wpg="http://schemas.microsoft.com/office/word/2010/wordprocessingGroup" xmlns:wpi="http://schemas.microsoft.com/office/word/2010/wordprocessingInk" xmlns:wne="http://schemas.microsoft.com/office/word/2006/wordml" xmlns:wps="http://schemas.microsoft.com/office/word/2010/wordprocessingShape" mc:Ignorable="w14 w15 w16se w16cid w16 w16cex w16sdtdh wp14">
+<w:document xmlns:wpc="http://schemas.microsoft.com/office/word/2010/wordprocessingCanvas" xmlns:cx="http://schemas.microsoft.com/office/drawing/2014/chartex" xmlns:cx1="http://schemas.microsoft.com/office/drawing/2015/9/8/chartex" xmlns:cx2="http://schemas.microsoft.com/office/drawing/2015/10/21/chartex" xmlns:cx3="http://schemas.microsoft.com/office/drawing/2016/5/9/chartex" xmlns:cx4="http://schemas.microsoft.com/office/drawing/2016/5/10/chartex" xmlns:cx5="http://schemas.microsoft.com/office/drawing/2016/5/11/chartex" xmlns:cx6="http://schemas.microsoft.com/office/drawing/2016/5/12/chartex" xmlns:cx7="http://schemas.microsoft.com/office/drawing/2016/5/13/chartex" xmlns:cx8="http://schemas.microsoft.com/office/drawing/2016/5/14/chartex" xmlns:mc="http://schemas.openxmlformats.org/markup-compatibility/2006" xmlns:aink="http://schemas.microsoft.com/office/drawing/2016/ink" xmlns:am3d="http://schemas.microsoft.com/office/drawing/2017/model3d" xmlns:o="urn:schemas-microsoft-com:office:office" xmlns:oel="http://schemas.microsoft.com/office/2019/extlst" xmlns:r="http://schemas.openxmlformats.org/officeDocument/2006/relationships" xmlns:m="http://schemas.openxmlformats.org/officeDocument/2006/math" xmlns:v="urn:schemas-microsoft-com:vml" xmlns:wp14="http://schemas.microsoft.com/office/word/2010/wordprocessingDrawing" xmlns:wp="http://schemas.openxmlformats.org/drawingml/2006/wordprocessingDrawing" xmlns:w10="urn:schemas-microsoft-com:office:word" xmlns:w="http://schemas.openxmlformats.org/wordprocessingml/2006/main" xmlns:w14="http://schemas.microsoft.com/office/word/2010/wordml" xmlns:w15="http://schemas.microsoft.com/office/word/2012/wordml" xmlns:w16cex="http://schemas.microsoft.com/office/word/2018/wordml/cex" xmlns:w16cid="http://schemas.microsoft.com/office/word/2016/wordml/cid" xmlns:w16="http://schemas.microsoft.com/office/word/2018/wordml" xmlns:w16sdtdh="http://schemas.microsoft.com/office/word/2020/wordml/sdtdatahash" xmlns:w16se="http://schemas.microsoft.com/office/word/2015/wordml/symex" xmlns:wpg="http://schemas.microsoft.com/office/word/2010/wordprocessingGroup" xmlns:wpi="http://schemas.microsoft.com/office/word/2010/wordprocessingInk" xmlns:wne="http://schemas.microsoft.com/office/word/2006/wordml" xmlns:wps="http://schemas.microsoft.com/office/word/2010/wordprocessingShape" mc:Ignorable="w14 w15 w16se w16cid w16 w16cex w16sdtdh wp14">
   <w:body>
     <w:p>
       <w:r>
@@ -72,73 +72,6 @@
         <w:t>Peer Marks</w:t>
       </w:r>
     </w:p>
-    <w:p>
-      <w:pPr>
-        <w:pStyle w:val="Heading2"/>
-        <w:rPr>
-          <w:color w:val="404040" w:themeColor="text1" w:themeTint="BF"/>
-        </w:rPr>
-      </w:pPr>
-      <w:r>
-        <w:rPr>
-          <w:color w:val="404040" w:themeColor="text1" w:themeTint="BF"/>
-        </w:rPr>
-        <w:t xml:space="preserve"> – Project Leaders please type </w:t>
-      </w:r>
-      <w:r>
-        <w:rPr>
-          <w:color w:val="404040" w:themeColor="text1" w:themeTint="BF"/>
-        </w:rPr>
-        <w:t xml:space="preserve">numerical </w:t>
-      </w:r>
-      <w:r>
-        <w:rPr>
-          <w:color w:val="404040" w:themeColor="text1" w:themeTint="BF"/>
-        </w:rPr>
-        <w:t xml:space="preserve">values into grid below </w:t>
-      </w:r>
-    </w:p>
-    <w:p>
-      <w:pPr>
-        <w:pStyle w:val="Heading2"/>
-        <w:rPr>
-          <w:color w:val="404040" w:themeColor="text1" w:themeTint="BF"/>
-        </w:rPr>
-      </w:pPr>
-      <w:r>
-        <w:rPr>
-          <w:color w:val="404040" w:themeColor="text1" w:themeTint="BF"/>
-        </w:rPr>
-        <w:t xml:space="preserve">– </w:t>
-      </w:r>
-      <w:r>
-        <w:rPr>
-          <w:color w:val="404040" w:themeColor="text1" w:themeTint="BF"/>
-        </w:rPr>
-        <w:t>T</w:t>
-      </w:r>
-      <w:r>
-        <w:rPr>
-          <w:color w:val="404040" w:themeColor="text1" w:themeTint="BF"/>
-        </w:rPr>
-        <w:t>his grid needs to be copy/</w:t>
-      </w:r>
-      <w:proofErr w:type="spellStart"/>
-      <w:r>
-        <w:rPr>
-          <w:color w:val="404040" w:themeColor="text1" w:themeTint="BF"/>
-        </w:rPr>
-        <w:t>pastable</w:t>
-      </w:r>
-      <w:proofErr w:type="spellEnd"/>
-      <w:r>
-        <w:rPr>
-          <w:color w:val="404040" w:themeColor="text1" w:themeTint="BF"/>
-        </w:rPr>
-        <w:t>.</w:t>
-      </w:r>
-    </w:p>
-    <w:p/>
     <w:tbl>
       <w:tblPr>
         <w:tblStyle w:val="TableGrid"/>
@@ -158,7 +91,13 @@
           </w:tcPr>
           <w:p>
             <w:r>
-              <w:t>Project Number</w:t>
+              <w:t>Project</w:t>
+            </w:r>
+            <w:r>
+              <w:t xml:space="preserve"> Group</w:t>
+            </w:r>
+            <w:r>
+              <w:t xml:space="preserve"> Number</w:t>
             </w:r>
           </w:p>
         </w:tc>
@@ -206,25 +145,46 @@
           <w:tcPr>
             <w:tcW w:w="1275" w:type="dxa"/>
           </w:tcPr>
-          <w:p/>
+          <w:p>
+            <w:r>
+              <w:t>6</w:t>
+            </w:r>
+          </w:p>
         </w:tc>
         <w:tc>
           <w:tcPr>
             <w:tcW w:w="2264" w:type="dxa"/>
           </w:tcPr>
-          <w:p/>
+          <w:p>
+            <w:proofErr w:type="spellStart"/>
+            <w:r>
+              <w:t>Kuntoji</w:t>
+            </w:r>
+            <w:proofErr w:type="spellEnd"/>
+            <w:r>
+              <w:t>, Rohan</w:t>
+            </w:r>
+          </w:p>
         </w:tc>
         <w:tc>
           <w:tcPr>
             <w:tcW w:w="2693" w:type="dxa"/>
           </w:tcPr>
-          <w:p/>
+          <w:p>
+            <w:r>
+              <w:t>22202093</w:t>
+            </w:r>
+          </w:p>
         </w:tc>
         <w:tc>
           <w:tcPr>
             <w:tcW w:w="1257" w:type="dxa"/>
           </w:tcPr>
-          <w:p/>
+          <w:p>
+            <w:r>
+              <w:t>29.54</w:t>
+            </w:r>
+          </w:p>
         </w:tc>
       </w:tr>
       <w:tr>
@@ -232,25 +192,44 @@
           <w:tcPr>
             <w:tcW w:w="1275" w:type="dxa"/>
           </w:tcPr>
-          <w:p/>
+          <w:p>
+            <w:r>
+              <w:t>6</w:t>
+            </w:r>
+          </w:p>
         </w:tc>
         <w:tc>
           <w:tcPr>
             <w:tcW w:w="2264" w:type="dxa"/>
           </w:tcPr>
-          <w:p/>
+          <w:p>
+            <w:r>
+              <w:t>Nagar, Shraddha</w:t>
+            </w:r>
+          </w:p>
         </w:tc>
         <w:tc>
           <w:tcPr>
             <w:tcW w:w="2693" w:type="dxa"/>
           </w:tcPr>
-          <w:p/>
+          <w:p>
+            <w:r>
+              <w:t>22200477</w:t>
+            </w:r>
+          </w:p>
         </w:tc>
         <w:tc>
           <w:tcPr>
             <w:tcW w:w="1257" w:type="dxa"/>
           </w:tcPr>
-          <w:p/>
+          <w:p>
+            <w:r>
+              <w:t>29.</w:t>
+            </w:r>
+            <w:r>
+              <w:t>52</w:t>
+            </w:r>
+          </w:p>
         </w:tc>
       </w:tr>
       <w:tr>
@@ -258,25 +237,41 @@
           <w:tcPr>
             <w:tcW w:w="1275" w:type="dxa"/>
           </w:tcPr>
-          <w:p/>
+          <w:p>
+            <w:r>
+              <w:t>6</w:t>
+            </w:r>
+          </w:p>
         </w:tc>
         <w:tc>
           <w:tcPr>
             <w:tcW w:w="2264" w:type="dxa"/>
           </w:tcPr>
-          <w:p/>
+          <w:p>
+            <w:r>
+              <w:t>Fernandes, William</w:t>
+            </w:r>
+          </w:p>
         </w:tc>
         <w:tc>
           <w:tcPr>
             <w:tcW w:w="2693" w:type="dxa"/>
           </w:tcPr>
-          <w:p/>
+          <w:p>
+            <w:r>
+              <w:t>22201553</w:t>
+            </w:r>
+          </w:p>
         </w:tc>
         <w:tc>
           <w:tcPr>
             <w:tcW w:w="1257" w:type="dxa"/>
           </w:tcPr>
-          <w:p/>
+          <w:p>
+            <w:r>
+              <w:t>29.54</w:t>
+            </w:r>
+          </w:p>
         </w:tc>
       </w:tr>
       <w:tr>
@@ -284,25 +279,49 @@
           <w:tcPr>
             <w:tcW w:w="1275" w:type="dxa"/>
           </w:tcPr>
-          <w:p/>
+          <w:p>
+            <w:r>
+              <w:t>6</w:t>
+            </w:r>
+          </w:p>
         </w:tc>
         <w:tc>
           <w:tcPr>
             <w:tcW w:w="2264" w:type="dxa"/>
           </w:tcPr>
-          <w:p/>
+          <w:p>
+            <w:r>
+              <w:t xml:space="preserve">Pant, </w:t>
+            </w:r>
+            <w:proofErr w:type="spellStart"/>
+            <w:r>
+              <w:t>Vidushi</w:t>
+            </w:r>
+            <w:proofErr w:type="spellEnd"/>
+          </w:p>
         </w:tc>
         <w:tc>
           <w:tcPr>
             <w:tcW w:w="2693" w:type="dxa"/>
           </w:tcPr>
-          <w:p/>
+          <w:p>
+            <w:r>
+              <w:t>22200808</w:t>
+            </w:r>
+          </w:p>
         </w:tc>
         <w:tc>
           <w:tcPr>
             <w:tcW w:w="1257" w:type="dxa"/>
           </w:tcPr>
-          <w:p/>
+          <w:p>
+            <w:r>
+              <w:t>29.5</w:t>
+            </w:r>
+            <w:r>
+              <w:t>2</w:t>
+            </w:r>
+          </w:p>
         </w:tc>
       </w:tr>
       <w:tr>
@@ -310,25 +329,49 @@
           <w:tcPr>
             <w:tcW w:w="1275" w:type="dxa"/>
           </w:tcPr>
-          <w:p/>
+          <w:p>
+            <w:r>
+              <w:t>6</w:t>
+            </w:r>
+          </w:p>
         </w:tc>
         <w:tc>
           <w:tcPr>
             <w:tcW w:w="2264" w:type="dxa"/>
           </w:tcPr>
-          <w:p/>
+          <w:p>
+            <w:proofErr w:type="spellStart"/>
+            <w:r>
+              <w:t>Parary</w:t>
+            </w:r>
+            <w:proofErr w:type="spellEnd"/>
+            <w:r>
+              <w:t>, Aman</w:t>
+            </w:r>
+          </w:p>
         </w:tc>
         <w:tc>
           <w:tcPr>
             <w:tcW w:w="2693" w:type="dxa"/>
           </w:tcPr>
-          <w:p/>
+          <w:p>
+            <w:r>
+              <w:t>18417714</w:t>
+            </w:r>
+          </w:p>
         </w:tc>
         <w:tc>
           <w:tcPr>
             <w:tcW w:w="1257" w:type="dxa"/>
           </w:tcPr>
-          <w:p/>
+          <w:p>
+            <w:r>
+              <w:t>29.5</w:t>
+            </w:r>
+            <w:r>
+              <w:t>2</w:t>
+            </w:r>
+          </w:p>
         </w:tc>
       </w:tr>
     </w:tbl>
@@ -407,27 +450,7 @@
           <w:sz w:val="18"/>
           <w:szCs w:val="18"/>
         </w:rPr>
-        <w:t xml:space="preserve">Ensure that you have checked the </w:t>
-      </w:r>
-      <w:proofErr w:type="gramStart"/>
-      <w:r>
-        <w:rPr>
-          <w:rFonts w:ascii="TimesNewRoman" w:hAnsi="TimesNewRoman" w:cs="TimesNewRoman"/>
-          <w:color w:val="000000"/>
-          <w:sz w:val="18"/>
-          <w:szCs w:val="18"/>
-        </w:rPr>
-        <w:t>School’s</w:t>
-      </w:r>
-      <w:proofErr w:type="gramEnd"/>
-      <w:r>
-        <w:rPr>
-          <w:rFonts w:ascii="TimesNewRoman" w:hAnsi="TimesNewRoman" w:cs="TimesNewRoman"/>
-          <w:color w:val="000000"/>
-          <w:sz w:val="18"/>
-          <w:szCs w:val="18"/>
-        </w:rPr>
-        <w:t xml:space="preserve"> procedures for the submission of assessments.</w:t>
+        <w:t>Ensure that you have checked the School’s procedures for the submission of assessments.</w:t>
       </w:r>
     </w:p>
     <w:p>
@@ -798,7 +821,57 @@
           <w:sz w:val="18"/>
           <w:szCs w:val="18"/>
         </w:rPr>
-        <w:t>Signed………………………………………………. Date ……………………………………………</w:t>
+        <w:t>Signed</w:t>
+      </w:r>
+      <w:r>
+        <w:rPr>
+          <w:rFonts w:ascii="TimesNewRoman" w:hAnsi="TimesNewRoman" w:cs="TimesNewRoman"/>
+          <w:sz w:val="18"/>
+          <w:szCs w:val="18"/>
+        </w:rPr>
+        <w:t xml:space="preserve">: Rohan </w:t>
+      </w:r>
+      <w:proofErr w:type="spellStart"/>
+      <w:r>
+        <w:rPr>
+          <w:rFonts w:ascii="TimesNewRoman" w:hAnsi="TimesNewRoman" w:cs="TimesNewRoman"/>
+          <w:sz w:val="18"/>
+          <w:szCs w:val="18"/>
+        </w:rPr>
+        <w:t>Kuntoji</w:t>
+      </w:r>
+      <w:proofErr w:type="spellEnd"/>
+      <w:r>
+        <w:rPr>
+          <w:rFonts w:ascii="TimesNewRoman" w:hAnsi="TimesNewRoman" w:cs="TimesNewRoman"/>
+          <w:sz w:val="18"/>
+          <w:szCs w:val="18"/>
+        </w:rPr>
+        <w:t xml:space="preserve"> </w:t>
+      </w:r>
+      <w:r>
+        <w:rPr>
+          <w:rFonts w:ascii="TimesNewRoman" w:hAnsi="TimesNewRoman" w:cs="TimesNewRoman"/>
+          <w:sz w:val="18"/>
+          <w:szCs w:val="18"/>
+        </w:rPr>
+        <w:tab/>
+      </w:r>
+      <w:r>
+        <w:rPr>
+          <w:rFonts w:ascii="TimesNewRoman" w:hAnsi="TimesNewRoman" w:cs="TimesNewRoman"/>
+          <w:sz w:val="18"/>
+          <w:szCs w:val="18"/>
+        </w:rPr>
+        <w:t>Date</w:t>
+      </w:r>
+      <w:r>
+        <w:rPr>
+          <w:rFonts w:ascii="TimesNewRoman" w:hAnsi="TimesNewRoman" w:cs="TimesNewRoman"/>
+          <w:sz w:val="18"/>
+          <w:szCs w:val="18"/>
+        </w:rPr>
+        <w:t>: 06-12-2022</w:t>
       </w:r>
     </w:p>
     <w:p>
@@ -815,7 +888,47 @@
           <w:sz w:val="18"/>
           <w:szCs w:val="18"/>
         </w:rPr>
-        <w:t>Signed………………………………………………. Date ……………………………………………</w:t>
+        <w:t>Signed</w:t>
+      </w:r>
+      <w:r>
+        <w:rPr>
+          <w:rFonts w:ascii="TimesNewRoman" w:hAnsi="TimesNewRoman" w:cs="TimesNewRoman"/>
+          <w:sz w:val="18"/>
+          <w:szCs w:val="18"/>
+        </w:rPr>
+        <w:t>: Shraddha Nagar</w:t>
+      </w:r>
+      <w:r>
+        <w:rPr>
+          <w:rFonts w:ascii="TimesNewRoman" w:hAnsi="TimesNewRoman" w:cs="TimesNewRoman"/>
+          <w:sz w:val="18"/>
+          <w:szCs w:val="18"/>
+        </w:rPr>
+        <w:t xml:space="preserve"> </w:t>
+      </w:r>
+      <w:r>
+        <w:rPr>
+          <w:rFonts w:ascii="TimesNewRoman" w:hAnsi="TimesNewRoman" w:cs="TimesNewRoman"/>
+          <w:sz w:val="18"/>
+          <w:szCs w:val="18"/>
+        </w:rPr>
+        <w:tab/>
+      </w:r>
+      <w:r>
+        <w:rPr>
+          <w:rFonts w:ascii="TimesNewRoman" w:hAnsi="TimesNewRoman" w:cs="TimesNewRoman"/>
+          <w:sz w:val="18"/>
+          <w:szCs w:val="18"/>
+        </w:rPr>
+        <w:t>Date</w:t>
+      </w:r>
+      <w:r>
+        <w:rPr>
+          <w:rFonts w:ascii="TimesNewRoman" w:hAnsi="TimesNewRoman" w:cs="TimesNewRoman"/>
+          <w:sz w:val="18"/>
+          <w:szCs w:val="18"/>
+        </w:rPr>
+        <w:t>: 06-12-2022</w:t>
       </w:r>
     </w:p>
     <w:p>
@@ -832,8 +945,47 @@
           <w:sz w:val="18"/>
           <w:szCs w:val="18"/>
         </w:rPr>
-        <w:lastRenderedPageBreak/>
-        <w:t>Signed………………………………………………. Date ……………………………………………</w:t>
+        <w:t>Signed</w:t>
+      </w:r>
+      <w:r>
+        <w:rPr>
+          <w:rFonts w:ascii="TimesNewRoman" w:hAnsi="TimesNewRoman" w:cs="TimesNewRoman"/>
+          <w:sz w:val="18"/>
+          <w:szCs w:val="18"/>
+        </w:rPr>
+        <w:t>: William Fernandes</w:t>
+      </w:r>
+      <w:r>
+        <w:rPr>
+          <w:rFonts w:ascii="TimesNewRoman" w:hAnsi="TimesNewRoman" w:cs="TimesNewRoman"/>
+          <w:sz w:val="18"/>
+          <w:szCs w:val="18"/>
+        </w:rPr>
+        <w:t xml:space="preserve"> </w:t>
+      </w:r>
+      <w:r>
+        <w:rPr>
+          <w:rFonts w:ascii="TimesNewRoman" w:hAnsi="TimesNewRoman" w:cs="TimesNewRoman"/>
+          <w:sz w:val="18"/>
+          <w:szCs w:val="18"/>
+        </w:rPr>
+        <w:tab/>
+      </w:r>
+      <w:r>
+        <w:rPr>
+          <w:rFonts w:ascii="TimesNewRoman" w:hAnsi="TimesNewRoman" w:cs="TimesNewRoman"/>
+          <w:sz w:val="18"/>
+          <w:szCs w:val="18"/>
+        </w:rPr>
+        <w:t>Date</w:t>
+      </w:r>
+      <w:r>
+        <w:rPr>
+          <w:rFonts w:ascii="TimesNewRoman" w:hAnsi="TimesNewRoman" w:cs="TimesNewRoman"/>
+          <w:sz w:val="18"/>
+          <w:szCs w:val="18"/>
+        </w:rPr>
+        <w:t>: 06-12-2022</w:t>
       </w:r>
     </w:p>
     <w:p>
@@ -850,7 +1002,81 @@
           <w:sz w:val="18"/>
           <w:szCs w:val="18"/>
         </w:rPr>
-        <w:t>Signed………………………………………………. Date ……………………………………………</w:t>
+        <w:t>Signed</w:t>
+      </w:r>
+      <w:r>
+        <w:rPr>
+          <w:rFonts w:ascii="TimesNewRoman" w:hAnsi="TimesNewRoman" w:cs="TimesNewRoman"/>
+          <w:sz w:val="18"/>
+          <w:szCs w:val="18"/>
+        </w:rPr>
+        <w:t xml:space="preserve">: </w:t>
+      </w:r>
+      <w:proofErr w:type="spellStart"/>
+      <w:r>
+        <w:rPr>
+          <w:rFonts w:ascii="TimesNewRoman" w:hAnsi="TimesNewRoman" w:cs="TimesNewRoman"/>
+          <w:sz w:val="18"/>
+          <w:szCs w:val="18"/>
+        </w:rPr>
+        <w:t>Vidushi</w:t>
+      </w:r>
+      <w:proofErr w:type="spellEnd"/>
+      <w:r>
+        <w:rPr>
+          <w:rFonts w:ascii="TimesNewRoman" w:hAnsi="TimesNewRoman" w:cs="TimesNewRoman"/>
+          <w:sz w:val="18"/>
+          <w:szCs w:val="18"/>
+        </w:rPr>
+        <w:t xml:space="preserve"> Pant</w:t>
+      </w:r>
+      <w:r>
+        <w:rPr>
+          <w:rFonts w:ascii="TimesNewRoman" w:hAnsi="TimesNewRoman" w:cs="TimesNewRoman"/>
+          <w:sz w:val="18"/>
+          <w:szCs w:val="18"/>
+        </w:rPr>
+        <w:t xml:space="preserve"> </w:t>
+      </w:r>
+      <w:r>
+        <w:rPr>
+          <w:rFonts w:ascii="TimesNewRoman" w:hAnsi="TimesNewRoman" w:cs="TimesNewRoman"/>
+          <w:sz w:val="18"/>
+          <w:szCs w:val="18"/>
+        </w:rPr>
+        <w:tab/>
+      </w:r>
+      <w:r>
+        <w:rPr>
+          <w:rFonts w:ascii="TimesNewRoman" w:hAnsi="TimesNewRoman" w:cs="TimesNewRoman"/>
+          <w:sz w:val="18"/>
+          <w:szCs w:val="18"/>
+        </w:rPr>
+        <w:t>Date</w:t>
+      </w:r>
+      <w:r>
+        <w:rPr>
+          <w:rFonts w:ascii="TimesNewRoman" w:hAnsi="TimesNewRoman" w:cs="TimesNewRoman"/>
+          <w:sz w:val="18"/>
+          <w:szCs w:val="18"/>
+        </w:rPr>
+        <w:t>:</w:t>
+      </w:r>
+      <w:r>
+        <w:rPr>
+          <w:rFonts w:ascii="TimesNewRoman" w:hAnsi="TimesNewRoman" w:cs="TimesNewRoman"/>
+          <w:sz w:val="18"/>
+          <w:szCs w:val="18"/>
+        </w:rPr>
+        <w:t xml:space="preserve"> </w:t>
+      </w:r>
+      <w:r>
+        <w:rPr>
+          <w:rFonts w:ascii="TimesNewRoman" w:hAnsi="TimesNewRoman" w:cs="TimesNewRoman"/>
+          <w:sz w:val="18"/>
+          <w:szCs w:val="18"/>
+        </w:rPr>
+        <w:t>06-12-2022</w:t>
       </w:r>
     </w:p>
     <w:p>
@@ -866,7 +1092,73 @@
           <w:sz w:val="18"/>
           <w:szCs w:val="18"/>
         </w:rPr>
-        <w:t>Signed………………………………………………. Date ……………………………………………</w:t>
+        <w:t>Signed</w:t>
+      </w:r>
+      <w:r>
+        <w:rPr>
+          <w:rFonts w:ascii="TimesNewRoman" w:hAnsi="TimesNewRoman" w:cs="TimesNewRoman"/>
+          <w:sz w:val="18"/>
+          <w:szCs w:val="18"/>
+        </w:rPr>
+        <w:t xml:space="preserve">: Aman </w:t>
+      </w:r>
+      <w:proofErr w:type="spellStart"/>
+      <w:r>
+        <w:rPr>
+          <w:rFonts w:ascii="TimesNewRoman" w:hAnsi="TimesNewRoman" w:cs="TimesNewRoman"/>
+          <w:sz w:val="18"/>
+          <w:szCs w:val="18"/>
+        </w:rPr>
+        <w:t>Parary</w:t>
+      </w:r>
+      <w:proofErr w:type="spellEnd"/>
+      <w:r>
+        <w:rPr>
+          <w:rFonts w:ascii="TimesNewRoman" w:hAnsi="TimesNewRoman" w:cs="TimesNewRoman"/>
+          <w:sz w:val="18"/>
+          <w:szCs w:val="18"/>
+        </w:rPr>
+        <w:t xml:space="preserve"> </w:t>
+      </w:r>
+      <w:r>
+        <w:rPr>
+          <w:rFonts w:ascii="TimesNewRoman" w:hAnsi="TimesNewRoman" w:cs="TimesNewRoman"/>
+          <w:sz w:val="18"/>
+          <w:szCs w:val="18"/>
+        </w:rPr>
+        <w:tab/>
+      </w:r>
+      <w:r>
+        <w:rPr>
+          <w:rFonts w:ascii="TimesNewRoman" w:hAnsi="TimesNewRoman" w:cs="TimesNewRoman"/>
+          <w:sz w:val="18"/>
+          <w:szCs w:val="18"/>
+        </w:rPr>
+        <w:t>Date</w:t>
+      </w:r>
+      <w:r>
+        <w:rPr>
+          <w:rFonts w:ascii="TimesNewRoman" w:hAnsi="TimesNewRoman" w:cs="TimesNewRoman"/>
+          <w:sz w:val="18"/>
+          <w:szCs w:val="18"/>
+        </w:rPr>
+        <w:t>:</w:t>
+      </w:r>
+      <w:r>
+        <w:rPr>
+          <w:rFonts w:ascii="TimesNewRoman" w:hAnsi="TimesNewRoman" w:cs="TimesNewRoman"/>
+          <w:sz w:val="18"/>
+          <w:szCs w:val="18"/>
+        </w:rPr>
+        <w:t xml:space="preserve"> </w:t>
+      </w:r>
+      <w:r>
+        <w:rPr>
+          <w:rFonts w:ascii="TimesNewRoman" w:hAnsi="TimesNewRoman" w:cs="TimesNewRoman"/>
+          <w:sz w:val="18"/>
+          <w:szCs w:val="18"/>
+        </w:rPr>
+        <w:t>06-12-2022</w:t>
       </w:r>
     </w:p>
     <w:p>
@@ -952,7 +1244,16 @@
           <w:tcPr>
             <w:tcW w:w="6096" w:type="dxa"/>
           </w:tcPr>
-          <w:p/>
+          <w:p>
+            <w:proofErr w:type="spellStart"/>
+            <w:r>
+              <w:t>Kuntoji</w:t>
+            </w:r>
+            <w:proofErr w:type="spellEnd"/>
+            <w:r>
+              <w:t>, Rohan</w:t>
+            </w:r>
+          </w:p>
         </w:tc>
       </w:tr>
       <w:tr>
@@ -970,7 +1271,11 @@
           <w:tcPr>
             <w:tcW w:w="6096" w:type="dxa"/>
           </w:tcPr>
-          <w:p/>
+          <w:p>
+            <w:r>
+              <w:t>Nagar, Shraddha</w:t>
+            </w:r>
+          </w:p>
         </w:tc>
       </w:tr>
       <w:tr>
@@ -988,7 +1293,11 @@
           <w:tcPr>
             <w:tcW w:w="6096" w:type="dxa"/>
           </w:tcPr>
-          <w:p/>
+          <w:p>
+            <w:r>
+              <w:t>Fernandes, William</w:t>
+            </w:r>
+          </w:p>
         </w:tc>
       </w:tr>
       <w:tr>
@@ -1006,7 +1315,16 @@
           <w:tcPr>
             <w:tcW w:w="6096" w:type="dxa"/>
           </w:tcPr>
-          <w:p/>
+          <w:p>
+            <w:r>
+              <w:t xml:space="preserve">Pant, </w:t>
+            </w:r>
+            <w:proofErr w:type="spellStart"/>
+            <w:r>
+              <w:t>Vidushi</w:t>
+            </w:r>
+            <w:proofErr w:type="spellEnd"/>
+          </w:p>
         </w:tc>
       </w:tr>
       <w:tr>
@@ -1024,7 +1342,16 @@
           <w:tcPr>
             <w:tcW w:w="6096" w:type="dxa"/>
           </w:tcPr>
-          <w:p/>
+          <w:p>
+            <w:proofErr w:type="spellStart"/>
+            <w:r>
+              <w:t>Parary</w:t>
+            </w:r>
+            <w:proofErr w:type="spellEnd"/>
+            <w:r>
+              <w:t>, Aman</w:t>
+            </w:r>
+          </w:p>
         </w:tc>
       </w:tr>
       <w:tr>
@@ -1046,21 +1373,7 @@
     <w:p/>
     <w:p>
       <w:r>
-        <w:t>Grid</w:t>
-      </w:r>
-      <w:r>
-        <w:t xml:space="preserve">s </w:t>
-      </w:r>
-      <w:r>
-        <w:t xml:space="preserve">for </w:t>
-      </w:r>
-      <w:proofErr w:type="spellStart"/>
-      <w:r>
-        <w:t>for</w:t>
-      </w:r>
-      <w:proofErr w:type="spellEnd"/>
-      <w:r>
-        <w:t xml:space="preserve"> Peer marking</w:t>
+        <w:t>Grids for Peer marking</w:t>
       </w:r>
     </w:p>
     <w:tbl>
@@ -1109,15 +1422,13 @@
                 <w:bCs/>
               </w:rPr>
             </w:pPr>
-            <w:proofErr w:type="spellStart"/>
             <w:r>
               <w:rPr>
                 <w:b/>
                 <w:bCs/>
               </w:rPr>
-              <w:t>Evaluatee</w:t>
-            </w:r>
-            <w:proofErr w:type="spellEnd"/>
+              <w:t>Evaluates</w:t>
+            </w:r>
           </w:p>
           <w:p/>
         </w:tc>
@@ -1213,25 +1524,41 @@
           <w:tcPr>
             <w:tcW w:w="1270" w:type="dxa"/>
           </w:tcPr>
-          <w:p/>
+          <w:p>
+            <w:r>
+              <w:t>10</w:t>
+            </w:r>
+          </w:p>
         </w:tc>
         <w:tc>
           <w:tcPr>
             <w:tcW w:w="956" w:type="dxa"/>
           </w:tcPr>
-          <w:p/>
+          <w:p>
+            <w:r>
+              <w:t>10</w:t>
+            </w:r>
+          </w:p>
         </w:tc>
         <w:tc>
           <w:tcPr>
             <w:tcW w:w="1353" w:type="dxa"/>
           </w:tcPr>
-          <w:p/>
+          <w:p>
+            <w:r>
+              <w:t>10</w:t>
+            </w:r>
+          </w:p>
         </w:tc>
         <w:tc>
           <w:tcPr>
             <w:tcW w:w="1668" w:type="dxa"/>
           </w:tcPr>
-          <w:p/>
+          <w:p>
+            <w:r>
+              <w:t>30</w:t>
+            </w:r>
+          </w:p>
         </w:tc>
       </w:tr>
       <w:tr>
@@ -1259,25 +1586,47 @@
           <w:tcPr>
             <w:tcW w:w="1270" w:type="dxa"/>
           </w:tcPr>
-          <w:p/>
+          <w:p>
+            <w:r>
+              <w:t>9.6</w:t>
+            </w:r>
+          </w:p>
         </w:tc>
         <w:tc>
           <w:tcPr>
             <w:tcW w:w="956" w:type="dxa"/>
           </w:tcPr>
-          <w:p/>
+          <w:p>
+            <w:r>
+              <w:t>10</w:t>
+            </w:r>
+          </w:p>
         </w:tc>
         <w:tc>
           <w:tcPr>
             <w:tcW w:w="1353" w:type="dxa"/>
           </w:tcPr>
-          <w:p/>
+          <w:p>
+            <w:r>
+              <w:t>9.</w:t>
+            </w:r>
+            <w:r>
+              <w:t>8</w:t>
+            </w:r>
+          </w:p>
         </w:tc>
         <w:tc>
           <w:tcPr>
             <w:tcW w:w="1668" w:type="dxa"/>
           </w:tcPr>
-          <w:p/>
+          <w:p>
+            <w:r>
+              <w:t>29</w:t>
+            </w:r>
+            <w:r>
+              <w:t>.4</w:t>
+            </w:r>
+          </w:p>
         </w:tc>
       </w:tr>
       <w:tr>
@@ -1305,25 +1654,44 @@
           <w:tcPr>
             <w:tcW w:w="1270" w:type="dxa"/>
           </w:tcPr>
-          <w:p/>
+          <w:p>
+            <w:r>
+              <w:t>9.6</w:t>
+            </w:r>
+          </w:p>
         </w:tc>
         <w:tc>
           <w:tcPr>
             <w:tcW w:w="956" w:type="dxa"/>
           </w:tcPr>
-          <w:p/>
+          <w:p>
+            <w:r>
+              <w:t>9.5</w:t>
+            </w:r>
+          </w:p>
         </w:tc>
         <w:tc>
           <w:tcPr>
             <w:tcW w:w="1353" w:type="dxa"/>
           </w:tcPr>
-          <w:p/>
+          <w:p>
+            <w:r>
+              <w:t>10</w:t>
+            </w:r>
+          </w:p>
         </w:tc>
         <w:tc>
           <w:tcPr>
             <w:tcW w:w="1668" w:type="dxa"/>
           </w:tcPr>
-          <w:p/>
+          <w:p>
+            <w:r>
+              <w:t>29</w:t>
+            </w:r>
+            <w:r>
+              <w:t>.1</w:t>
+            </w:r>
+          </w:p>
         </w:tc>
       </w:tr>
       <w:tr>
@@ -1351,25 +1719,44 @@
           <w:tcPr>
             <w:tcW w:w="1270" w:type="dxa"/>
           </w:tcPr>
-          <w:p/>
+          <w:p>
+            <w:r>
+              <w:t>10</w:t>
+            </w:r>
+          </w:p>
         </w:tc>
         <w:tc>
           <w:tcPr>
             <w:tcW w:w="956" w:type="dxa"/>
           </w:tcPr>
-          <w:p/>
+          <w:p>
+            <w:r>
+              <w:t>10</w:t>
+            </w:r>
+          </w:p>
         </w:tc>
         <w:tc>
           <w:tcPr>
             <w:tcW w:w="1353" w:type="dxa"/>
           </w:tcPr>
-          <w:p/>
+          <w:p>
+            <w:r>
+              <w:t>9.7</w:t>
+            </w:r>
+          </w:p>
         </w:tc>
         <w:tc>
           <w:tcPr>
             <w:tcW w:w="1668" w:type="dxa"/>
           </w:tcPr>
-          <w:p/>
+          <w:p>
+            <w:r>
+              <w:t>29</w:t>
+            </w:r>
+            <w:r>
+              <w:t>.7</w:t>
+            </w:r>
+          </w:p>
         </w:tc>
       </w:tr>
       <w:tr>
@@ -1389,36 +1776,58 @@
           </w:tcPr>
           <w:p>
             <w:r>
-              <w:t>1</w:t>
-            </w:r>
-            <w:r>
-              <w:t>.</w:t>
-            </w:r>
-          </w:p>
-        </w:tc>
-        <w:tc>
-          <w:tcPr>
-            <w:tcW w:w="1270" w:type="dxa"/>
-          </w:tcPr>
-          <w:p/>
+              <w:t>1.</w:t>
+            </w:r>
+          </w:p>
+        </w:tc>
+        <w:tc>
+          <w:tcPr>
+            <w:tcW w:w="1270" w:type="dxa"/>
+          </w:tcPr>
+          <w:p>
+            <w:r>
+              <w:t>9.</w:t>
+            </w:r>
+            <w:r>
+              <w:t>8</w:t>
+            </w:r>
+          </w:p>
         </w:tc>
         <w:tc>
           <w:tcPr>
             <w:tcW w:w="956" w:type="dxa"/>
           </w:tcPr>
-          <w:p/>
+          <w:p>
+            <w:r>
+              <w:t>10</w:t>
+            </w:r>
+          </w:p>
         </w:tc>
         <w:tc>
           <w:tcPr>
             <w:tcW w:w="1353" w:type="dxa"/>
           </w:tcPr>
-          <w:p/>
+          <w:p>
+            <w:r>
+              <w:t>9.</w:t>
+            </w:r>
+            <w:r>
+              <w:t>7</w:t>
+            </w:r>
+          </w:p>
         </w:tc>
         <w:tc>
           <w:tcPr>
             <w:tcW w:w="1668" w:type="dxa"/>
           </w:tcPr>
-          <w:p/>
+          <w:p>
+            <w:r>
+              <w:t>29</w:t>
+            </w:r>
+            <w:r>
+              <w:t>.5</w:t>
+            </w:r>
+          </w:p>
         </w:tc>
       </w:tr>
       <w:tr>
@@ -1470,7 +1879,11 @@
           <w:tcPr>
             <w:tcW w:w="1668" w:type="dxa"/>
           </w:tcPr>
-          <w:p/>
+          <w:p>
+            <w:r>
+              <w:t>29.54</w:t>
+            </w:r>
+          </w:p>
         </w:tc>
       </w:tr>
       <w:tr>
@@ -1490,36 +1903,55 @@
           </w:tcPr>
           <w:p>
             <w:r>
-              <w:t>2</w:t>
-            </w:r>
-            <w:r>
-              <w:t>.</w:t>
-            </w:r>
-          </w:p>
-        </w:tc>
-        <w:tc>
-          <w:tcPr>
-            <w:tcW w:w="1270" w:type="dxa"/>
-          </w:tcPr>
-          <w:p/>
+              <w:t>2.</w:t>
+            </w:r>
+          </w:p>
+        </w:tc>
+        <w:tc>
+          <w:tcPr>
+            <w:tcW w:w="1270" w:type="dxa"/>
+          </w:tcPr>
+          <w:p>
+            <w:r>
+              <w:t>9.</w:t>
+            </w:r>
+            <w:r>
+              <w:t>6</w:t>
+            </w:r>
+          </w:p>
         </w:tc>
         <w:tc>
           <w:tcPr>
             <w:tcW w:w="956" w:type="dxa"/>
           </w:tcPr>
-          <w:p/>
+          <w:p>
+            <w:r>
+              <w:t>10</w:t>
+            </w:r>
+          </w:p>
         </w:tc>
         <w:tc>
           <w:tcPr>
             <w:tcW w:w="1353" w:type="dxa"/>
           </w:tcPr>
-          <w:p/>
+          <w:p>
+            <w:r>
+              <w:t>9.7</w:t>
+            </w:r>
+          </w:p>
         </w:tc>
         <w:tc>
           <w:tcPr>
             <w:tcW w:w="1668" w:type="dxa"/>
           </w:tcPr>
-          <w:p/>
+          <w:p>
+            <w:r>
+              <w:t>29</w:t>
+            </w:r>
+            <w:r>
+              <w:t>.3</w:t>
+            </w:r>
+          </w:p>
         </w:tc>
       </w:tr>
       <w:tr>
@@ -1539,36 +1971,49 @@
           </w:tcPr>
           <w:p>
             <w:r>
-              <w:t>2</w:t>
-            </w:r>
-            <w:r>
-              <w:t>.</w:t>
-            </w:r>
-          </w:p>
-        </w:tc>
-        <w:tc>
-          <w:tcPr>
-            <w:tcW w:w="1270" w:type="dxa"/>
-          </w:tcPr>
-          <w:p/>
+              <w:t>2.</w:t>
+            </w:r>
+          </w:p>
+        </w:tc>
+        <w:tc>
+          <w:tcPr>
+            <w:tcW w:w="1270" w:type="dxa"/>
+          </w:tcPr>
+          <w:p>
+            <w:r>
+              <w:t>10</w:t>
+            </w:r>
+          </w:p>
         </w:tc>
         <w:tc>
           <w:tcPr>
             <w:tcW w:w="956" w:type="dxa"/>
           </w:tcPr>
-          <w:p/>
+          <w:p>
+            <w:r>
+              <w:t>10</w:t>
+            </w:r>
+          </w:p>
         </w:tc>
         <w:tc>
           <w:tcPr>
             <w:tcW w:w="1353" w:type="dxa"/>
           </w:tcPr>
-          <w:p/>
+          <w:p>
+            <w:r>
+              <w:t>10</w:t>
+            </w:r>
+          </w:p>
         </w:tc>
         <w:tc>
           <w:tcPr>
             <w:tcW w:w="1668" w:type="dxa"/>
           </w:tcPr>
-          <w:p/>
+          <w:p>
+            <w:r>
+              <w:t>30</w:t>
+            </w:r>
+          </w:p>
         </w:tc>
       </w:tr>
       <w:tr>
@@ -1588,36 +2033,55 @@
           </w:tcPr>
           <w:p>
             <w:r>
-              <w:t>2</w:t>
-            </w:r>
-            <w:r>
-              <w:t>.</w:t>
-            </w:r>
-          </w:p>
-        </w:tc>
-        <w:tc>
-          <w:tcPr>
-            <w:tcW w:w="1270" w:type="dxa"/>
-          </w:tcPr>
-          <w:p/>
+              <w:t>2.</w:t>
+            </w:r>
+          </w:p>
+        </w:tc>
+        <w:tc>
+          <w:tcPr>
+            <w:tcW w:w="1270" w:type="dxa"/>
+          </w:tcPr>
+          <w:p>
+            <w:r>
+              <w:t>9.7</w:t>
+            </w:r>
+          </w:p>
         </w:tc>
         <w:tc>
           <w:tcPr>
             <w:tcW w:w="956" w:type="dxa"/>
           </w:tcPr>
-          <w:p/>
+          <w:p>
+            <w:r>
+              <w:t>9.7</w:t>
+            </w:r>
+          </w:p>
         </w:tc>
         <w:tc>
           <w:tcPr>
             <w:tcW w:w="1353" w:type="dxa"/>
           </w:tcPr>
-          <w:p/>
+          <w:p>
+            <w:r>
+              <w:t>9.</w:t>
+            </w:r>
+            <w:r>
+              <w:t>8</w:t>
+            </w:r>
+          </w:p>
         </w:tc>
         <w:tc>
           <w:tcPr>
             <w:tcW w:w="1668" w:type="dxa"/>
           </w:tcPr>
-          <w:p/>
+          <w:p>
+            <w:r>
+              <w:t>29</w:t>
+            </w:r>
+            <w:r>
+              <w:t>.2</w:t>
+            </w:r>
+          </w:p>
         </w:tc>
       </w:tr>
       <w:tr>
@@ -1637,36 +2101,52 @@
           </w:tcPr>
           <w:p>
             <w:r>
-              <w:t>2</w:t>
-            </w:r>
-            <w:r>
-              <w:t>.</w:t>
-            </w:r>
-          </w:p>
-        </w:tc>
-        <w:tc>
-          <w:tcPr>
-            <w:tcW w:w="1270" w:type="dxa"/>
-          </w:tcPr>
-          <w:p/>
+              <w:t>2.</w:t>
+            </w:r>
+          </w:p>
+        </w:tc>
+        <w:tc>
+          <w:tcPr>
+            <w:tcW w:w="1270" w:type="dxa"/>
+          </w:tcPr>
+          <w:p>
+            <w:r>
+              <w:t>10</w:t>
+            </w:r>
+          </w:p>
         </w:tc>
         <w:tc>
           <w:tcPr>
             <w:tcW w:w="956" w:type="dxa"/>
           </w:tcPr>
-          <w:p/>
+          <w:p>
+            <w:r>
+              <w:t>9.7</w:t>
+            </w:r>
+          </w:p>
         </w:tc>
         <w:tc>
           <w:tcPr>
             <w:tcW w:w="1353" w:type="dxa"/>
           </w:tcPr>
-          <w:p/>
+          <w:p>
+            <w:r>
+              <w:t>10</w:t>
+            </w:r>
+          </w:p>
         </w:tc>
         <w:tc>
           <w:tcPr>
             <w:tcW w:w="1668" w:type="dxa"/>
           </w:tcPr>
-          <w:p/>
+          <w:p>
+            <w:r>
+              <w:t>29</w:t>
+            </w:r>
+            <w:r>
+              <w:t>.7</w:t>
+            </w:r>
+          </w:p>
         </w:tc>
       </w:tr>
       <w:tr>
@@ -1686,36 +2166,64 @@
           </w:tcPr>
           <w:p>
             <w:r>
-              <w:t>2</w:t>
+              <w:t>2.</w:t>
+            </w:r>
+          </w:p>
+        </w:tc>
+        <w:tc>
+          <w:tcPr>
+            <w:tcW w:w="1270" w:type="dxa"/>
+          </w:tcPr>
+          <w:p>
+            <w:r>
+              <w:t>9.</w:t>
+            </w:r>
+            <w:r>
+              <w:t>8</w:t>
+            </w:r>
+          </w:p>
+        </w:tc>
+        <w:tc>
+          <w:tcPr>
+            <w:tcW w:w="956" w:type="dxa"/>
+          </w:tcPr>
+          <w:p>
+            <w:r>
+              <w:t>9.</w:t>
+            </w:r>
+            <w:r>
+              <w:t>8</w:t>
+            </w:r>
+          </w:p>
+        </w:tc>
+        <w:tc>
+          <w:tcPr>
+            <w:tcW w:w="1353" w:type="dxa"/>
+          </w:tcPr>
+          <w:p>
+            <w:r>
+              <w:t>9.</w:t>
+            </w:r>
+            <w:r>
+              <w:t>8</w:t>
+            </w:r>
+          </w:p>
+        </w:tc>
+        <w:tc>
+          <w:tcPr>
+            <w:tcW w:w="1668" w:type="dxa"/>
+          </w:tcPr>
+          <w:p>
+            <w:r>
+              <w:t>29</w:t>
             </w:r>
             <w:r>
               <w:t>.</w:t>
             </w:r>
-          </w:p>
-        </w:tc>
-        <w:tc>
-          <w:tcPr>
-            <w:tcW w:w="1270" w:type="dxa"/>
-          </w:tcPr>
-          <w:p/>
-        </w:tc>
-        <w:tc>
-          <w:tcPr>
-            <w:tcW w:w="956" w:type="dxa"/>
-          </w:tcPr>
-          <w:p/>
-        </w:tc>
-        <w:tc>
-          <w:tcPr>
-            <w:tcW w:w="1353" w:type="dxa"/>
-          </w:tcPr>
-          <w:p/>
-        </w:tc>
-        <w:tc>
-          <w:tcPr>
-            <w:tcW w:w="1668" w:type="dxa"/>
-          </w:tcPr>
-          <w:p/>
+            <w:r>
+              <w:t>4</w:t>
+            </w:r>
+          </w:p>
         </w:tc>
       </w:tr>
       <w:tr>
@@ -1767,7 +2275,17 @@
           <w:tcPr>
             <w:tcW w:w="1668" w:type="dxa"/>
           </w:tcPr>
-          <w:p/>
+          <w:p>
+            <w:r>
+              <w:t>29.</w:t>
+            </w:r>
+            <w:r>
+              <w:t>5</w:t>
+            </w:r>
+            <w:r>
+              <w:t>2</w:t>
+            </w:r>
+          </w:p>
         </w:tc>
       </w:tr>
       <w:tr>
@@ -1787,36 +2305,66 @@
           </w:tcPr>
           <w:p>
             <w:r>
-              <w:t>3</w:t>
-            </w:r>
-            <w:r>
-              <w:t>.</w:t>
-            </w:r>
-          </w:p>
-        </w:tc>
-        <w:tc>
-          <w:tcPr>
-            <w:tcW w:w="1270" w:type="dxa"/>
-          </w:tcPr>
-          <w:p/>
+              <w:t>3.</w:t>
+            </w:r>
+          </w:p>
+        </w:tc>
+        <w:tc>
+          <w:tcPr>
+            <w:tcW w:w="1270" w:type="dxa"/>
+          </w:tcPr>
+          <w:p>
+            <w:pPr>
+              <w:tabs>
+                <w:tab w:val="left" w:pos="866"/>
+              </w:tabs>
+            </w:pPr>
+            <w:r>
+              <w:t>9.</w:t>
+            </w:r>
+            <w:r>
+              <w:t>8</w:t>
+            </w:r>
+          </w:p>
         </w:tc>
         <w:tc>
           <w:tcPr>
             <w:tcW w:w="956" w:type="dxa"/>
           </w:tcPr>
-          <w:p/>
+          <w:p>
+            <w:r>
+              <w:t>9.</w:t>
+            </w:r>
+            <w:r>
+              <w:t>8</w:t>
+            </w:r>
+          </w:p>
         </w:tc>
         <w:tc>
           <w:tcPr>
             <w:tcW w:w="1353" w:type="dxa"/>
           </w:tcPr>
-          <w:p/>
+          <w:p>
+            <w:r>
+              <w:t>9.</w:t>
+            </w:r>
+            <w:r>
+              <w:t>8</w:t>
+            </w:r>
+          </w:p>
         </w:tc>
         <w:tc>
           <w:tcPr>
             <w:tcW w:w="1668" w:type="dxa"/>
           </w:tcPr>
-          <w:p/>
+          <w:p>
+            <w:r>
+              <w:t>29</w:t>
+            </w:r>
+            <w:r>
+              <w:t>.4</w:t>
+            </w:r>
+          </w:p>
         </w:tc>
       </w:tr>
       <w:tr>
@@ -1836,36 +2384,55 @@
           </w:tcPr>
           <w:p>
             <w:r>
-              <w:t>3</w:t>
-            </w:r>
-            <w:r>
-              <w:t>.</w:t>
-            </w:r>
-          </w:p>
-        </w:tc>
-        <w:tc>
-          <w:tcPr>
-            <w:tcW w:w="1270" w:type="dxa"/>
-          </w:tcPr>
-          <w:p/>
+              <w:t>3.</w:t>
+            </w:r>
+          </w:p>
+        </w:tc>
+        <w:tc>
+          <w:tcPr>
+            <w:tcW w:w="1270" w:type="dxa"/>
+          </w:tcPr>
+          <w:p>
+            <w:r>
+              <w:t>9.</w:t>
+            </w:r>
+            <w:r>
+              <w:t>7</w:t>
+            </w:r>
+          </w:p>
         </w:tc>
         <w:tc>
           <w:tcPr>
             <w:tcW w:w="956" w:type="dxa"/>
           </w:tcPr>
-          <w:p/>
+          <w:p>
+            <w:r>
+              <w:t>10</w:t>
+            </w:r>
+          </w:p>
         </w:tc>
         <w:tc>
           <w:tcPr>
             <w:tcW w:w="1353" w:type="dxa"/>
           </w:tcPr>
-          <w:p/>
+          <w:p>
+            <w:r>
+              <w:t>9.6</w:t>
+            </w:r>
+          </w:p>
         </w:tc>
         <w:tc>
           <w:tcPr>
             <w:tcW w:w="1668" w:type="dxa"/>
           </w:tcPr>
-          <w:p/>
+          <w:p>
+            <w:r>
+              <w:t>29</w:t>
+            </w:r>
+            <w:r>
+              <w:t>.3</w:t>
+            </w:r>
+          </w:p>
         </w:tc>
       </w:tr>
       <w:tr>
@@ -1885,36 +2452,49 @@
           </w:tcPr>
           <w:p>
             <w:r>
-              <w:t>3</w:t>
-            </w:r>
-            <w:r>
-              <w:t>.</w:t>
-            </w:r>
-          </w:p>
-        </w:tc>
-        <w:tc>
-          <w:tcPr>
-            <w:tcW w:w="1270" w:type="dxa"/>
-          </w:tcPr>
-          <w:p/>
+              <w:t>3.</w:t>
+            </w:r>
+          </w:p>
+        </w:tc>
+        <w:tc>
+          <w:tcPr>
+            <w:tcW w:w="1270" w:type="dxa"/>
+          </w:tcPr>
+          <w:p>
+            <w:r>
+              <w:t>10</w:t>
+            </w:r>
+          </w:p>
         </w:tc>
         <w:tc>
           <w:tcPr>
             <w:tcW w:w="956" w:type="dxa"/>
           </w:tcPr>
-          <w:p/>
+          <w:p>
+            <w:r>
+              <w:t>10</w:t>
+            </w:r>
+          </w:p>
         </w:tc>
         <w:tc>
           <w:tcPr>
             <w:tcW w:w="1353" w:type="dxa"/>
           </w:tcPr>
-          <w:p/>
+          <w:p>
+            <w:r>
+              <w:t>10</w:t>
+            </w:r>
+          </w:p>
         </w:tc>
         <w:tc>
           <w:tcPr>
             <w:tcW w:w="1668" w:type="dxa"/>
           </w:tcPr>
-          <w:p/>
+          <w:p>
+            <w:r>
+              <w:t>30</w:t>
+            </w:r>
+          </w:p>
         </w:tc>
       </w:tr>
       <w:tr>
@@ -1934,36 +2514,61 @@
           </w:tcPr>
           <w:p>
             <w:r>
-              <w:t>3</w:t>
-            </w:r>
-            <w:r>
-              <w:t>.</w:t>
-            </w:r>
-          </w:p>
-        </w:tc>
-        <w:tc>
-          <w:tcPr>
-            <w:tcW w:w="1270" w:type="dxa"/>
-          </w:tcPr>
-          <w:p/>
+              <w:t>3.</w:t>
+            </w:r>
+          </w:p>
+        </w:tc>
+        <w:tc>
+          <w:tcPr>
+            <w:tcW w:w="1270" w:type="dxa"/>
+          </w:tcPr>
+          <w:p>
+            <w:r>
+              <w:t>9.</w:t>
+            </w:r>
+            <w:r>
+              <w:t>8</w:t>
+            </w:r>
+          </w:p>
         </w:tc>
         <w:tc>
           <w:tcPr>
             <w:tcW w:w="956" w:type="dxa"/>
           </w:tcPr>
-          <w:p/>
+          <w:p>
+            <w:r>
+              <w:t>9.</w:t>
+            </w:r>
+            <w:r>
+              <w:t>8</w:t>
+            </w:r>
+          </w:p>
         </w:tc>
         <w:tc>
           <w:tcPr>
             <w:tcW w:w="1353" w:type="dxa"/>
           </w:tcPr>
-          <w:p/>
+          <w:p>
+            <w:r>
+              <w:t>9.</w:t>
+            </w:r>
+            <w:r>
+              <w:t>8</w:t>
+            </w:r>
+          </w:p>
         </w:tc>
         <w:tc>
           <w:tcPr>
             <w:tcW w:w="1668" w:type="dxa"/>
           </w:tcPr>
-          <w:p/>
+          <w:p>
+            <w:r>
+              <w:t>29</w:t>
+            </w:r>
+            <w:r>
+              <w:t>.4</w:t>
+            </w:r>
+          </w:p>
         </w:tc>
       </w:tr>
       <w:tr>
@@ -1983,36 +2588,58 @@
           </w:tcPr>
           <w:p>
             <w:r>
-              <w:t>3</w:t>
-            </w:r>
-            <w:r>
-              <w:t>.</w:t>
-            </w:r>
-          </w:p>
-        </w:tc>
-        <w:tc>
-          <w:tcPr>
-            <w:tcW w:w="1270" w:type="dxa"/>
-          </w:tcPr>
-          <w:p/>
+              <w:t>3.</w:t>
+            </w:r>
+          </w:p>
+        </w:tc>
+        <w:tc>
+          <w:tcPr>
+            <w:tcW w:w="1270" w:type="dxa"/>
+          </w:tcPr>
+          <w:p>
+            <w:r>
+              <w:t>9.</w:t>
+            </w:r>
+            <w:r>
+              <w:t>8</w:t>
+            </w:r>
+          </w:p>
         </w:tc>
         <w:tc>
           <w:tcPr>
             <w:tcW w:w="956" w:type="dxa"/>
           </w:tcPr>
-          <w:p/>
+          <w:p>
+            <w:r>
+              <w:t>10</w:t>
+            </w:r>
+          </w:p>
         </w:tc>
         <w:tc>
           <w:tcPr>
             <w:tcW w:w="1353" w:type="dxa"/>
           </w:tcPr>
-          <w:p/>
+          <w:p>
+            <w:r>
+              <w:t>9.</w:t>
+            </w:r>
+            <w:r>
+              <w:t>8</w:t>
+            </w:r>
+          </w:p>
         </w:tc>
         <w:tc>
           <w:tcPr>
             <w:tcW w:w="1668" w:type="dxa"/>
           </w:tcPr>
-          <w:p/>
+          <w:p>
+            <w:r>
+              <w:t>29</w:t>
+            </w:r>
+            <w:r>
+              <w:t>.6</w:t>
+            </w:r>
+          </w:p>
         </w:tc>
       </w:tr>
       <w:tr>
@@ -2064,7 +2691,11 @@
           <w:tcPr>
             <w:tcW w:w="1668" w:type="dxa"/>
           </w:tcPr>
-          <w:p/>
+          <w:p>
+            <w:r>
+              <w:t>29.54</w:t>
+            </w:r>
+          </w:p>
         </w:tc>
       </w:tr>
     </w:tbl>
@@ -2103,6 +2734,7 @@
                 <w:b/>
                 <w:bCs/>
               </w:rPr>
+              <w:lastRenderedPageBreak/>
               <w:t>Evaluator</w:t>
             </w:r>
           </w:p>
@@ -2118,15 +2750,13 @@
                 <w:bCs/>
               </w:rPr>
             </w:pPr>
-            <w:proofErr w:type="spellStart"/>
             <w:r>
               <w:rPr>
                 <w:b/>
                 <w:bCs/>
               </w:rPr>
-              <w:t>Evaluatee</w:t>
-            </w:r>
-            <w:proofErr w:type="spellEnd"/>
+              <w:t>Evaluates</w:t>
+            </w:r>
           </w:p>
           <w:p/>
         </w:tc>
@@ -2222,25 +2852,53 @@
           <w:tcPr>
             <w:tcW w:w="1270" w:type="dxa"/>
           </w:tcPr>
-          <w:p/>
+          <w:p>
+            <w:r>
+              <w:t>10</w:t>
+            </w:r>
+          </w:p>
         </w:tc>
         <w:tc>
           <w:tcPr>
             <w:tcW w:w="956" w:type="dxa"/>
           </w:tcPr>
-          <w:p/>
+          <w:p>
+            <w:r>
+              <w:t>9.</w:t>
+            </w:r>
+            <w:r>
+              <w:t>8</w:t>
+            </w:r>
+          </w:p>
         </w:tc>
         <w:tc>
           <w:tcPr>
             <w:tcW w:w="1353" w:type="dxa"/>
           </w:tcPr>
-          <w:p/>
+          <w:p>
+            <w:r>
+              <w:t>9.</w:t>
+            </w:r>
+            <w:r>
+              <w:t>7</w:t>
+            </w:r>
+          </w:p>
         </w:tc>
         <w:tc>
           <w:tcPr>
             <w:tcW w:w="1668" w:type="dxa"/>
           </w:tcPr>
-          <w:p/>
+          <w:p>
+            <w:r>
+              <w:t>29</w:t>
+            </w:r>
+            <w:r>
+              <w:t>.</w:t>
+            </w:r>
+            <w:r>
+              <w:t>5</w:t>
+            </w:r>
+          </w:p>
         </w:tc>
       </w:tr>
       <w:tr>
@@ -2268,25 +2926,53 @@
           <w:tcPr>
             <w:tcW w:w="1270" w:type="dxa"/>
           </w:tcPr>
-          <w:p/>
+          <w:p>
+            <w:r>
+              <w:t>9.</w:t>
+            </w:r>
+            <w:r>
+              <w:t>8</w:t>
+            </w:r>
+          </w:p>
         </w:tc>
         <w:tc>
           <w:tcPr>
             <w:tcW w:w="956" w:type="dxa"/>
           </w:tcPr>
-          <w:p/>
+          <w:p>
+            <w:r>
+              <w:t>9.</w:t>
+            </w:r>
+            <w:r>
+              <w:t>7</w:t>
+            </w:r>
+          </w:p>
         </w:tc>
         <w:tc>
           <w:tcPr>
             <w:tcW w:w="1353" w:type="dxa"/>
           </w:tcPr>
-          <w:p/>
+          <w:p>
+            <w:r>
+              <w:t>9.7</w:t>
+            </w:r>
+          </w:p>
         </w:tc>
         <w:tc>
           <w:tcPr>
             <w:tcW w:w="1668" w:type="dxa"/>
           </w:tcPr>
-          <w:p/>
+          <w:p>
+            <w:r>
+              <w:t>29</w:t>
+            </w:r>
+            <w:r>
+              <w:t>.</w:t>
+            </w:r>
+            <w:r>
+              <w:t>2</w:t>
+            </w:r>
+          </w:p>
         </w:tc>
       </w:tr>
       <w:tr>
@@ -2314,25 +3000,53 @@
           <w:tcPr>
             <w:tcW w:w="1270" w:type="dxa"/>
           </w:tcPr>
-          <w:p/>
+          <w:p>
+            <w:r>
+              <w:t>9.</w:t>
+            </w:r>
+            <w:r>
+              <w:t>7</w:t>
+            </w:r>
+          </w:p>
         </w:tc>
         <w:tc>
           <w:tcPr>
             <w:tcW w:w="956" w:type="dxa"/>
           </w:tcPr>
-          <w:p/>
+          <w:p>
+            <w:r>
+              <w:t>10</w:t>
+            </w:r>
+          </w:p>
         </w:tc>
         <w:tc>
           <w:tcPr>
             <w:tcW w:w="1353" w:type="dxa"/>
           </w:tcPr>
-          <w:p/>
+          <w:p>
+            <w:r>
+              <w:t>9.</w:t>
+            </w:r>
+            <w:r>
+              <w:t>8</w:t>
+            </w:r>
+          </w:p>
         </w:tc>
         <w:tc>
           <w:tcPr>
             <w:tcW w:w="1668" w:type="dxa"/>
           </w:tcPr>
-          <w:p/>
+          <w:p>
+            <w:r>
+              <w:t>29</w:t>
+            </w:r>
+            <w:r>
+              <w:t>.</w:t>
+            </w:r>
+            <w:r>
+              <w:t>5</w:t>
+            </w:r>
+          </w:p>
         </w:tc>
       </w:tr>
       <w:tr>
@@ -2360,25 +3074,41 @@
           <w:tcPr>
             <w:tcW w:w="1270" w:type="dxa"/>
           </w:tcPr>
-          <w:p/>
+          <w:p>
+            <w:r>
+              <w:t>10</w:t>
+            </w:r>
+          </w:p>
         </w:tc>
         <w:tc>
           <w:tcPr>
             <w:tcW w:w="956" w:type="dxa"/>
           </w:tcPr>
-          <w:p/>
+          <w:p>
+            <w:r>
+              <w:t>10</w:t>
+            </w:r>
+          </w:p>
         </w:tc>
         <w:tc>
           <w:tcPr>
             <w:tcW w:w="1353" w:type="dxa"/>
           </w:tcPr>
-          <w:p/>
+          <w:p>
+            <w:r>
+              <w:t>10</w:t>
+            </w:r>
+          </w:p>
         </w:tc>
         <w:tc>
           <w:tcPr>
             <w:tcW w:w="1668" w:type="dxa"/>
           </w:tcPr>
-          <w:p/>
+          <w:p>
+            <w:r>
+              <w:t>30</w:t>
+            </w:r>
+          </w:p>
         </w:tc>
       </w:tr>
       <w:tr>
@@ -2406,25 +3136,53 @@
           <w:tcPr>
             <w:tcW w:w="1270" w:type="dxa"/>
           </w:tcPr>
-          <w:p/>
+          <w:p>
+            <w:r>
+              <w:t>9.9</w:t>
+            </w:r>
+          </w:p>
         </w:tc>
         <w:tc>
           <w:tcPr>
             <w:tcW w:w="956" w:type="dxa"/>
           </w:tcPr>
-          <w:p/>
+          <w:p>
+            <w:r>
+              <w:t>9.</w:t>
+            </w:r>
+            <w:r>
+              <w:t>7</w:t>
+            </w:r>
+          </w:p>
         </w:tc>
         <w:tc>
           <w:tcPr>
             <w:tcW w:w="1353" w:type="dxa"/>
           </w:tcPr>
-          <w:p/>
+          <w:p>
+            <w:r>
+              <w:t>9.</w:t>
+            </w:r>
+            <w:r>
+              <w:t>8</w:t>
+            </w:r>
+          </w:p>
         </w:tc>
         <w:tc>
           <w:tcPr>
             <w:tcW w:w="1668" w:type="dxa"/>
           </w:tcPr>
-          <w:p/>
+          <w:p>
+            <w:r>
+              <w:t>29</w:t>
+            </w:r>
+            <w:r>
+              <w:t>.</w:t>
+            </w:r>
+            <w:r>
+              <w:t>4</w:t>
+            </w:r>
+          </w:p>
         </w:tc>
       </w:tr>
       <w:tr>
@@ -2476,7 +3234,14 @@
           <w:tcPr>
             <w:tcW w:w="1668" w:type="dxa"/>
           </w:tcPr>
-          <w:p/>
+          <w:p>
+            <w:r>
+              <w:t>29.5</w:t>
+            </w:r>
+            <w:r>
+              <w:t>2</w:t>
+            </w:r>
+          </w:p>
         </w:tc>
       </w:tr>
       <w:tr>
@@ -2504,25 +3269,47 @@
           <w:tcPr>
             <w:tcW w:w="1270" w:type="dxa"/>
           </w:tcPr>
-          <w:p/>
+          <w:p>
+            <w:r>
+              <w:t>9.</w:t>
+            </w:r>
+            <w:r>
+              <w:t>9</w:t>
+            </w:r>
+          </w:p>
         </w:tc>
         <w:tc>
           <w:tcPr>
             <w:tcW w:w="956" w:type="dxa"/>
           </w:tcPr>
-          <w:p/>
+          <w:p>
+            <w:r>
+              <w:t>9.6</w:t>
+            </w:r>
+          </w:p>
         </w:tc>
         <w:tc>
           <w:tcPr>
             <w:tcW w:w="1353" w:type="dxa"/>
           </w:tcPr>
-          <w:p/>
+          <w:p>
+            <w:r>
+              <w:t>10</w:t>
+            </w:r>
+          </w:p>
         </w:tc>
         <w:tc>
           <w:tcPr>
             <w:tcW w:w="1668" w:type="dxa"/>
           </w:tcPr>
-          <w:p/>
+          <w:p>
+            <w:r>
+              <w:t>29</w:t>
+            </w:r>
+            <w:r>
+              <w:t>.5</w:t>
+            </w:r>
+          </w:p>
         </w:tc>
       </w:tr>
       <w:tr>
@@ -2550,25 +3337,53 @@
           <w:tcPr>
             <w:tcW w:w="1270" w:type="dxa"/>
           </w:tcPr>
-          <w:p/>
+          <w:p>
+            <w:r>
+              <w:t>10</w:t>
+            </w:r>
+          </w:p>
         </w:tc>
         <w:tc>
           <w:tcPr>
             <w:tcW w:w="956" w:type="dxa"/>
           </w:tcPr>
-          <w:p/>
+          <w:p>
+            <w:r>
+              <w:t>9.</w:t>
+            </w:r>
+            <w:r>
+              <w:t>7</w:t>
+            </w:r>
+          </w:p>
         </w:tc>
         <w:tc>
           <w:tcPr>
             <w:tcW w:w="1353" w:type="dxa"/>
           </w:tcPr>
-          <w:p/>
+          <w:p>
+            <w:r>
+              <w:t>9</w:t>
+            </w:r>
+            <w:r>
+              <w:t>.8</w:t>
+            </w:r>
+          </w:p>
         </w:tc>
         <w:tc>
           <w:tcPr>
             <w:tcW w:w="1668" w:type="dxa"/>
           </w:tcPr>
-          <w:p/>
+          <w:p>
+            <w:r>
+              <w:t>29</w:t>
+            </w:r>
+            <w:r>
+              <w:t>.</w:t>
+            </w:r>
+            <w:r>
+              <w:t>5</w:t>
+            </w:r>
+          </w:p>
         </w:tc>
       </w:tr>
       <w:tr>
@@ -2596,25 +3411,44 @@
           <w:tcPr>
             <w:tcW w:w="1270" w:type="dxa"/>
           </w:tcPr>
-          <w:p/>
+          <w:p>
+            <w:r>
+              <w:t>10</w:t>
+            </w:r>
+          </w:p>
         </w:tc>
         <w:tc>
           <w:tcPr>
             <w:tcW w:w="956" w:type="dxa"/>
           </w:tcPr>
-          <w:p/>
+          <w:p>
+            <w:r>
+              <w:t>9.4</w:t>
+            </w:r>
+          </w:p>
         </w:tc>
         <w:tc>
           <w:tcPr>
             <w:tcW w:w="1353" w:type="dxa"/>
           </w:tcPr>
-          <w:p/>
+          <w:p>
+            <w:r>
+              <w:t>10</w:t>
+            </w:r>
+          </w:p>
         </w:tc>
         <w:tc>
           <w:tcPr>
             <w:tcW w:w="1668" w:type="dxa"/>
           </w:tcPr>
-          <w:p/>
+          <w:p>
+            <w:r>
+              <w:t>29</w:t>
+            </w:r>
+            <w:r>
+              <w:t>.4</w:t>
+            </w:r>
+          </w:p>
         </w:tc>
       </w:tr>
       <w:tr>
@@ -2642,25 +3476,50 @@
           <w:tcPr>
             <w:tcW w:w="1270" w:type="dxa"/>
           </w:tcPr>
-          <w:p/>
+          <w:p>
+            <w:r>
+              <w:t>9.</w:t>
+            </w:r>
+            <w:r>
+              <w:t>8</w:t>
+            </w:r>
+          </w:p>
         </w:tc>
         <w:tc>
           <w:tcPr>
             <w:tcW w:w="956" w:type="dxa"/>
           </w:tcPr>
-          <w:p/>
+          <w:p>
+            <w:r>
+              <w:t>9.</w:t>
+            </w:r>
+            <w:r>
+              <w:t>7</w:t>
+            </w:r>
+          </w:p>
         </w:tc>
         <w:tc>
           <w:tcPr>
             <w:tcW w:w="1353" w:type="dxa"/>
           </w:tcPr>
-          <w:p/>
+          <w:p>
+            <w:r>
+              <w:t>9.7</w:t>
+            </w:r>
+          </w:p>
         </w:tc>
         <w:tc>
           <w:tcPr>
             <w:tcW w:w="1668" w:type="dxa"/>
           </w:tcPr>
-          <w:p/>
+          <w:p>
+            <w:r>
+              <w:t>29</w:t>
+            </w:r>
+            <w:r>
+              <w:t>.2</w:t>
+            </w:r>
+          </w:p>
         </w:tc>
       </w:tr>
       <w:tr>
@@ -2688,25 +3547,44 @@
           <w:tcPr>
             <w:tcW w:w="1270" w:type="dxa"/>
           </w:tcPr>
-          <w:p/>
+          <w:p>
+            <w:r>
+              <w:t>1</w:t>
+            </w:r>
+            <w:r>
+              <w:t>0</w:t>
+            </w:r>
+          </w:p>
         </w:tc>
         <w:tc>
           <w:tcPr>
             <w:tcW w:w="956" w:type="dxa"/>
           </w:tcPr>
-          <w:p/>
+          <w:p>
+            <w:r>
+              <w:t>10</w:t>
+            </w:r>
+          </w:p>
         </w:tc>
         <w:tc>
           <w:tcPr>
             <w:tcW w:w="1353" w:type="dxa"/>
           </w:tcPr>
-          <w:p/>
+          <w:p>
+            <w:r>
+              <w:t>10</w:t>
+            </w:r>
+          </w:p>
         </w:tc>
         <w:tc>
           <w:tcPr>
             <w:tcW w:w="1668" w:type="dxa"/>
           </w:tcPr>
-          <w:p/>
+          <w:p>
+            <w:r>
+              <w:t>30</w:t>
+            </w:r>
+          </w:p>
         </w:tc>
       </w:tr>
       <w:tr>
@@ -2758,7 +3636,11 @@
           <w:tcPr>
             <w:tcW w:w="1668" w:type="dxa"/>
           </w:tcPr>
-          <w:p/>
+          <w:p>
+            <w:r>
+              <w:t>29.52</w:t>
+            </w:r>
+          </w:p>
         </w:tc>
       </w:tr>
     </w:tbl>
@@ -2896,6 +3778,7 @@
     <w:lsdException w:name="HTML Sample" w:semiHidden="1" w:unhideWhenUsed="1"/>
     <w:lsdException w:name="HTML Typewriter" w:semiHidden="1" w:unhideWhenUsed="1"/>
     <w:lsdException w:name="HTML Variable" w:semiHidden="1" w:unhideWhenUsed="1"/>
+    <w:lsdException w:name="Normal Table" w:semiHidden="1" w:unhideWhenUsed="1"/>
     <w:lsdException w:name="annotation subject" w:semiHidden="1" w:unhideWhenUsed="1"/>
     <w:lsdException w:name="No List" w:semiHidden="1" w:unhideWhenUsed="1"/>
     <w:lsdException w:name="Outline List 1" w:semiHidden="1" w:unhideWhenUsed="1"/>
@@ -2942,8 +3825,10 @@
     <w:lsdException w:name="Table Subtle 2" w:semiHidden="1" w:unhideWhenUsed="1"/>
     <w:lsdException w:name="Table Web 1" w:semiHidden="1" w:unhideWhenUsed="1"/>
     <w:lsdException w:name="Table Web 2" w:semiHidden="1" w:unhideWhenUsed="1"/>
+    <w:lsdException w:name="Table Web 3" w:semiHidden="1" w:unhideWhenUsed="1"/>
     <w:lsdException w:name="Balloon Text" w:semiHidden="1" w:unhideWhenUsed="1"/>
     <w:lsdException w:name="Table Grid" w:uiPriority="39"/>
+    <w:lsdException w:name="Table Theme" w:semiHidden="1" w:unhideWhenUsed="1"/>
     <w:lsdException w:name="Placeholder Text" w:semiHidden="1"/>
     <w:lsdException w:name="No Spacing" w:uiPriority="1" w:qFormat="1"/>
     <w:lsdException w:name="Light Shading" w:uiPriority="60"/>

</xml_diff>